<commit_message>
Update linear regression section.
</commit_message>
<xml_diff>
--- a/docs/term_project.docx
+++ b/docs/term_project.docx
@@ -920,21 +920,7 @@
                 <w:rStyle w:val="Hyperlink"/>
                 <w:noProof/>
               </w:rPr>
-              <w:t>Support Vect</w:t>
-            </w:r>
-            <w:r>
-              <w:rPr>
-                <w:rStyle w:val="Hyperlink"/>
-                <w:noProof/>
-              </w:rPr>
-              <w:t>o</w:t>
-            </w:r>
-            <w:r>
-              <w:rPr>
-                <w:rStyle w:val="Hyperlink"/>
-                <w:noProof/>
-              </w:rPr>
-              <w:t>r Machines</w:t>
+              <w:t>Support Vector Machines</w:t>
             </w:r>
             <w:r>
               <w:rPr>
@@ -4524,21 +4510,7 @@
                 <w:rStyle w:val="Hyperlink"/>
                 <w:noProof/>
               </w:rPr>
-              <w:t>Scatter</w:t>
-            </w:r>
-            <w:r>
-              <w:rPr>
-                <w:rStyle w:val="Hyperlink"/>
-                <w:noProof/>
-              </w:rPr>
-              <w:t xml:space="preserve"> </w:t>
-            </w:r>
-            <w:r>
-              <w:rPr>
-                <w:rStyle w:val="Hyperlink"/>
-                <w:noProof/>
-              </w:rPr>
-              <w:t>Plots</w:t>
+              <w:t>Scatter Plots</w:t>
             </w:r>
             <w:r>
               <w:rPr>
@@ -8326,19 +8298,7 @@
           <w:rPr>
             <w:rStyle w:val="Hyperlink"/>
           </w:rPr>
-          <w:t>scikit-learn Sup</w:t>
-        </w:r>
-        <w:r>
-          <w:rPr>
-            <w:rStyle w:val="Hyperlink"/>
-          </w:rPr>
-          <w:t>p</w:t>
-        </w:r>
-        <w:r>
-          <w:rPr>
-            <w:rStyle w:val="Hyperlink"/>
-          </w:rPr>
-          <w:t>ort Vector Classifier</w:t>
+          <w:t>scikit-learn Support Vector Classifier</w:t>
         </w:r>
       </w:hyperlink>
       <w:r>
@@ -11411,27 +11371,7 @@
             <w:i/>
             <w:iCs/>
           </w:rPr>
-          <w:t>Python Data Scienc</w:t>
-        </w:r>
-        <w:r>
-          <w:rPr>
-            <w:rStyle w:val="Hyperlink"/>
-            <w:b/>
-            <w:bCs/>
-            <w:i/>
-            <w:iCs/>
-          </w:rPr>
-          <w:t>e</w:t>
-        </w:r>
-        <w:r>
-          <w:rPr>
-            <w:rStyle w:val="Hyperlink"/>
-            <w:b/>
-            <w:bCs/>
-            <w:i/>
-            <w:iCs/>
-          </w:rPr>
-          <w:t xml:space="preserve"> Handbook</w:t>
+          <w:t>Python Data Science Handbook</w:t>
         </w:r>
         <w:r>
           <w:rPr>
@@ -11466,23 +11406,7 @@
             <w:b/>
             <w:bCs/>
           </w:rPr>
-          <w:t>MIT l</w:t>
-        </w:r>
-        <w:r>
-          <w:rPr>
-            <w:rStyle w:val="Hyperlink"/>
-            <w:b/>
-            <w:bCs/>
-          </w:rPr>
-          <w:t>i</w:t>
-        </w:r>
-        <w:r>
-          <w:rPr>
-            <w:rStyle w:val="Hyperlink"/>
-            <w:b/>
-            <w:bCs/>
-          </w:rPr>
-          <w:t>cense</w:t>
+          <w:t>MIT license</w:t>
         </w:r>
       </w:hyperlink>
       <w:r>
@@ -14272,14 +14196,32 @@
         <w:t>ML.py</w:t>
       </w:r>
       <w:r>
-        <w:t xml:space="preserve"> library uses naïve batch </w:t>
+        <w:t xml:space="preserve"> library uses </w:t>
+      </w:r>
+      <w:r>
+        <w:t>stochastic</w:t>
+      </w:r>
+      <w:r>
+        <w:t xml:space="preserve"> </w:t>
       </w:r>
       <w:hyperlink r:id="rId36" w:history="1">
         <w:r>
           <w:rPr>
             <w:rStyle w:val="Hyperlink"/>
           </w:rPr>
-          <w:t>gradient descent</w:t>
+          <w:t>gradient d</w:t>
+        </w:r>
+        <w:r>
+          <w:rPr>
+            <w:rStyle w:val="Hyperlink"/>
+          </w:rPr>
+          <w:t>e</w:t>
+        </w:r>
+        <w:r>
+          <w:rPr>
+            <w:rStyle w:val="Hyperlink"/>
+          </w:rPr>
+          <w:t>scent</w:t>
         </w:r>
       </w:hyperlink>
       <w:r>
@@ -14298,42 +14240,7 @@
         <w:t xml:space="preserve"> </w:t>
       </w:r>
       <w:r>
-        <w:t xml:space="preserve">in order to improve the error on the next iteration.  </w:t>
-      </w:r>
-      <w:r>
-        <w:t xml:space="preserve">Calculations are performed over the entire </w:t>
-      </w:r>
-      <w:r>
-        <w:rPr>
-          <w:b/>
-          <w:bCs/>
-        </w:rPr>
-        <w:t>X</w:t>
-      </w:r>
-      <w:r>
-        <w:t xml:space="preserve"> and </w:t>
-      </w:r>
-      <w:r>
-        <w:rPr>
-          <w:b/>
-          <w:bCs/>
-        </w:rPr>
-        <w:t>y</w:t>
-      </w:r>
-      <w:r>
-        <w:t xml:space="preserve"> vectors as opposed to each row of the vectors individually</w:t>
-      </w:r>
-      <w:r>
-        <w:t>.  This is</w:t>
-      </w:r>
-      <w:r>
-        <w:t xml:space="preserve"> where the term batch gradient descent comes fr</w:t>
-      </w:r>
-      <w:r>
-        <w:t>o</w:t>
-      </w:r>
-      <w:r>
-        <w:t>m.</w:t>
+        <w:t>in order to improve the error on the next iteration.</w:t>
       </w:r>
       <w:r>
         <w:t xml:space="preserve"> </w:t>
@@ -14628,10 +14535,10 @@
           <w:noProof/>
         </w:rPr>
         <w:drawing>
-          <wp:inline distT="0" distB="0" distL="0" distR="0" wp14:anchorId="0D688BD0" wp14:editId="5BA08698">
-            <wp:extent cx="2926080" cy="2194560"/>
-            <wp:effectExtent l="0" t="0" r="0" b="2540"/>
-            <wp:docPr id="5" name="Picture 5" descr="Chart, scatter chart&#10;&#10;Description automatically generated"/>
+          <wp:inline distT="0" distB="0" distL="0" distR="0" wp14:anchorId="0595DD07" wp14:editId="79A263BB">
+            <wp:extent cx="3255264" cy="2441448"/>
+            <wp:effectExtent l="0" t="0" r="0" b="0"/>
+            <wp:docPr id="42" name="Picture 42" descr="Chart, scatter chart&#10;&#10;Description automatically generated"/>
             <wp:cNvGraphicFramePr>
               <a:graphicFrameLocks xmlns:a="http://schemas.openxmlformats.org/drawingml/2006/main" noChangeAspect="1"/>
             </wp:cNvGraphicFramePr>
@@ -14639,11 +14546,11 @@
               <a:graphicData uri="http://schemas.openxmlformats.org/drawingml/2006/picture">
                 <pic:pic xmlns:pic="http://schemas.openxmlformats.org/drawingml/2006/picture">
                   <pic:nvPicPr>
-                    <pic:cNvPr id="5" name="Picture 5" descr="Chart, scatter chart&#10;&#10;Description automatically generated"/>
+                    <pic:cNvPr id="42" name="Picture 42" descr="Chart, scatter chart&#10;&#10;Description automatically generated"/>
                     <pic:cNvPicPr/>
                   </pic:nvPicPr>
                   <pic:blipFill>
-                    <a:blip r:embed="rId40" cstate="print">
+                    <a:blip r:embed="rId40">
                       <a:extLst>
                         <a:ext uri="{28A0092B-C50C-407E-A947-70E740481C1C}">
                           <a14:useLocalDpi xmlns:a14="http://schemas.microsoft.com/office/drawing/2010/main" val="0"/>
@@ -14657,7 +14564,7 @@
                   <pic:spPr>
                     <a:xfrm>
                       <a:off x="0" y="0"/>
-                      <a:ext cx="2926080" cy="2194560"/>
+                      <a:ext cx="3255264" cy="2441448"/>
                     </a:xfrm>
                     <a:prstGeom prst="rect">
                       <a:avLst/>
@@ -14674,10 +14581,10 @@
           <w:noProof/>
         </w:rPr>
         <w:drawing>
-          <wp:inline distT="0" distB="0" distL="0" distR="0" wp14:anchorId="412A37ED" wp14:editId="5EE4A066">
-            <wp:extent cx="2926080" cy="2194560"/>
-            <wp:effectExtent l="0" t="0" r="0" b="2540"/>
-            <wp:docPr id="10" name="Picture 10" descr="Chart, scatter chart&#10;&#10;Description automatically generated"/>
+          <wp:inline distT="0" distB="0" distL="0" distR="0" wp14:anchorId="570D303B" wp14:editId="7AB6406B">
+            <wp:extent cx="3255264" cy="2441448"/>
+            <wp:effectExtent l="0" t="0" r="0" b="0"/>
+            <wp:docPr id="53" name="Picture 53" descr="Chart, scatter chart&#10;&#10;Description automatically generated"/>
             <wp:cNvGraphicFramePr>
               <a:graphicFrameLocks xmlns:a="http://schemas.openxmlformats.org/drawingml/2006/main" noChangeAspect="1"/>
             </wp:cNvGraphicFramePr>
@@ -14685,11 +14592,11 @@
               <a:graphicData uri="http://schemas.openxmlformats.org/drawingml/2006/picture">
                 <pic:pic xmlns:pic="http://schemas.openxmlformats.org/drawingml/2006/picture">
                   <pic:nvPicPr>
-                    <pic:cNvPr id="10" name="Picture 10" descr="Chart, scatter chart&#10;&#10;Description automatically generated"/>
+                    <pic:cNvPr id="53" name="Picture 53" descr="Chart, scatter chart&#10;&#10;Description automatically generated"/>
                     <pic:cNvPicPr/>
                   </pic:nvPicPr>
                   <pic:blipFill>
-                    <a:blip r:embed="rId41" cstate="print">
+                    <a:blip r:embed="rId41">
                       <a:extLst>
                         <a:ext uri="{28A0092B-C50C-407E-A947-70E740481C1C}">
                           <a14:useLocalDpi xmlns:a14="http://schemas.microsoft.com/office/drawing/2010/main" val="0"/>
@@ -14703,7 +14610,7 @@
                   <pic:spPr>
                     <a:xfrm>
                       <a:off x="0" y="0"/>
-                      <a:ext cx="2926080" cy="2194560"/>
+                      <a:ext cx="3255264" cy="2441448"/>
                     </a:xfrm>
                     <a:prstGeom prst="rect">
                       <a:avLst/>
@@ -14720,10 +14627,10 @@
           <w:noProof/>
         </w:rPr>
         <w:drawing>
-          <wp:inline distT="0" distB="0" distL="0" distR="0" wp14:anchorId="7AC04A84" wp14:editId="7147A97A">
-            <wp:extent cx="2926080" cy="2194560"/>
-            <wp:effectExtent l="0" t="0" r="0" b="2540"/>
-            <wp:docPr id="11" name="Picture 11" descr="Chart, scatter chart&#10;&#10;Description automatically generated"/>
+          <wp:inline distT="0" distB="0" distL="0" distR="0" wp14:anchorId="1CB26B00" wp14:editId="3CD24627">
+            <wp:extent cx="3255264" cy="2441448"/>
+            <wp:effectExtent l="0" t="0" r="0" b="0"/>
+            <wp:docPr id="54" name="Picture 54" descr="Chart, scatter chart&#10;&#10;Description automatically generated"/>
             <wp:cNvGraphicFramePr>
               <a:graphicFrameLocks xmlns:a="http://schemas.openxmlformats.org/drawingml/2006/main" noChangeAspect="1"/>
             </wp:cNvGraphicFramePr>
@@ -14731,11 +14638,11 @@
               <a:graphicData uri="http://schemas.openxmlformats.org/drawingml/2006/picture">
                 <pic:pic xmlns:pic="http://schemas.openxmlformats.org/drawingml/2006/picture">
                   <pic:nvPicPr>
-                    <pic:cNvPr id="11" name="Picture 11" descr="Chart, scatter chart&#10;&#10;Description automatically generated"/>
+                    <pic:cNvPr id="54" name="Picture 54" descr="Chart, scatter chart&#10;&#10;Description automatically generated"/>
                     <pic:cNvPicPr/>
                   </pic:nvPicPr>
                   <pic:blipFill>
-                    <a:blip r:embed="rId42" cstate="print">
+                    <a:blip r:embed="rId42">
                       <a:extLst>
                         <a:ext uri="{28A0092B-C50C-407E-A947-70E740481C1C}">
                           <a14:useLocalDpi xmlns:a14="http://schemas.microsoft.com/office/drawing/2010/main" val="0"/>
@@ -14749,7 +14656,7 @@
                   <pic:spPr>
                     <a:xfrm>
                       <a:off x="0" y="0"/>
-                      <a:ext cx="2926080" cy="2194560"/>
+                      <a:ext cx="3255264" cy="2441448"/>
                     </a:xfrm>
                     <a:prstGeom prst="rect">
                       <a:avLst/>
@@ -14766,10 +14673,10 @@
           <w:noProof/>
         </w:rPr>
         <w:drawing>
-          <wp:inline distT="0" distB="0" distL="0" distR="0" wp14:anchorId="2E4F5C83" wp14:editId="1FB80294">
-            <wp:extent cx="2926080" cy="2194560"/>
-            <wp:effectExtent l="0" t="0" r="0" b="2540"/>
-            <wp:docPr id="12" name="Picture 12" descr="Table&#10;&#10;Description automatically generated"/>
+          <wp:inline distT="0" distB="0" distL="0" distR="0" wp14:anchorId="615BA86F" wp14:editId="69DA149E">
+            <wp:extent cx="3255264" cy="2441448"/>
+            <wp:effectExtent l="0" t="0" r="0" b="0"/>
+            <wp:docPr id="55" name="Picture 55" descr="Table&#10;&#10;Description automatically generated"/>
             <wp:cNvGraphicFramePr>
               <a:graphicFrameLocks xmlns:a="http://schemas.openxmlformats.org/drawingml/2006/main" noChangeAspect="1"/>
             </wp:cNvGraphicFramePr>
@@ -14777,11 +14684,11 @@
               <a:graphicData uri="http://schemas.openxmlformats.org/drawingml/2006/picture">
                 <pic:pic xmlns:pic="http://schemas.openxmlformats.org/drawingml/2006/picture">
                   <pic:nvPicPr>
-                    <pic:cNvPr id="12" name="Picture 12" descr="Table&#10;&#10;Description automatically generated"/>
+                    <pic:cNvPr id="55" name="Picture 55" descr="Table&#10;&#10;Description automatically generated"/>
                     <pic:cNvPicPr/>
                   </pic:nvPicPr>
                   <pic:blipFill>
-                    <a:blip r:embed="rId43" cstate="print">
+                    <a:blip r:embed="rId43">
                       <a:extLst>
                         <a:ext uri="{28A0092B-C50C-407E-A947-70E740481C1C}">
                           <a14:useLocalDpi xmlns:a14="http://schemas.microsoft.com/office/drawing/2010/main" val="0"/>
@@ -14795,7 +14702,7 @@
                   <pic:spPr>
                     <a:xfrm>
                       <a:off x="0" y="0"/>
-                      <a:ext cx="2926080" cy="2194560"/>
+                      <a:ext cx="3255264" cy="2441448"/>
                     </a:xfrm>
                     <a:prstGeom prst="rect">
                       <a:avLst/>
@@ -14813,10 +14720,10 @@
         </w:rPr>
         <w:lastRenderedPageBreak/>
         <w:drawing>
-          <wp:inline distT="0" distB="0" distL="0" distR="0" wp14:anchorId="0A0773D0" wp14:editId="0D30AF0B">
-            <wp:extent cx="2898648" cy="2176272"/>
+          <wp:inline distT="0" distB="0" distL="0" distR="0" wp14:anchorId="5148852B" wp14:editId="6E55D20E">
+            <wp:extent cx="3255264" cy="2441448"/>
             <wp:effectExtent l="0" t="0" r="0" b="0"/>
-            <wp:docPr id="13" name="Picture 13" descr="Chart, scatter chart&#10;&#10;Description automatically generated"/>
+            <wp:docPr id="56" name="Picture 56" descr="Chart, scatter chart&#10;&#10;Description automatically generated"/>
             <wp:cNvGraphicFramePr>
               <a:graphicFrameLocks xmlns:a="http://schemas.openxmlformats.org/drawingml/2006/main" noChangeAspect="1"/>
             </wp:cNvGraphicFramePr>
@@ -14824,11 +14731,11 @@
               <a:graphicData uri="http://schemas.openxmlformats.org/drawingml/2006/picture">
                 <pic:pic xmlns:pic="http://schemas.openxmlformats.org/drawingml/2006/picture">
                   <pic:nvPicPr>
-                    <pic:cNvPr id="13" name="Picture 13" descr="Chart, scatter chart&#10;&#10;Description automatically generated"/>
+                    <pic:cNvPr id="56" name="Picture 56" descr="Chart, scatter chart&#10;&#10;Description automatically generated"/>
                     <pic:cNvPicPr/>
                   </pic:nvPicPr>
                   <pic:blipFill>
-                    <a:blip r:embed="rId44" cstate="print">
+                    <a:blip r:embed="rId44">
                       <a:extLst>
                         <a:ext uri="{28A0092B-C50C-407E-A947-70E740481C1C}">
                           <a14:useLocalDpi xmlns:a14="http://schemas.microsoft.com/office/drawing/2010/main" val="0"/>
@@ -14842,7 +14749,7 @@
                   <pic:spPr>
                     <a:xfrm>
                       <a:off x="0" y="0"/>
-                      <a:ext cx="2898648" cy="2176272"/>
+                      <a:ext cx="3255264" cy="2441448"/>
                     </a:xfrm>
                     <a:prstGeom prst="rect">
                       <a:avLst/>
@@ -14859,10 +14766,10 @@
           <w:noProof/>
         </w:rPr>
         <w:drawing>
-          <wp:inline distT="0" distB="0" distL="0" distR="0" wp14:anchorId="444CC633" wp14:editId="145B49F3">
-            <wp:extent cx="2935224" cy="2203704"/>
-            <wp:effectExtent l="0" t="0" r="0" b="6350"/>
-            <wp:docPr id="14" name="Picture 14" descr="Chart, scatter chart&#10;&#10;Description automatically generated"/>
+          <wp:inline distT="0" distB="0" distL="0" distR="0" wp14:anchorId="785F6DD6" wp14:editId="6D684910">
+            <wp:extent cx="3255264" cy="2441448"/>
+            <wp:effectExtent l="0" t="0" r="0" b="0"/>
+            <wp:docPr id="57" name="Picture 57" descr="Chart, scatter chart&#10;&#10;Description automatically generated"/>
             <wp:cNvGraphicFramePr>
               <a:graphicFrameLocks xmlns:a="http://schemas.openxmlformats.org/drawingml/2006/main" noChangeAspect="1"/>
             </wp:cNvGraphicFramePr>
@@ -14870,11 +14777,11 @@
               <a:graphicData uri="http://schemas.openxmlformats.org/drawingml/2006/picture">
                 <pic:pic xmlns:pic="http://schemas.openxmlformats.org/drawingml/2006/picture">
                   <pic:nvPicPr>
-                    <pic:cNvPr id="14" name="Picture 14" descr="Chart, scatter chart&#10;&#10;Description automatically generated"/>
+                    <pic:cNvPr id="57" name="Picture 57" descr="Chart, scatter chart&#10;&#10;Description automatically generated"/>
                     <pic:cNvPicPr/>
                   </pic:nvPicPr>
                   <pic:blipFill>
-                    <a:blip r:embed="rId45" cstate="print">
+                    <a:blip r:embed="rId45">
                       <a:extLst>
                         <a:ext uri="{28A0092B-C50C-407E-A947-70E740481C1C}">
                           <a14:useLocalDpi xmlns:a14="http://schemas.microsoft.com/office/drawing/2010/main" val="0"/>
@@ -14888,7 +14795,7 @@
                   <pic:spPr>
                     <a:xfrm>
                       <a:off x="0" y="0"/>
-                      <a:ext cx="2935224" cy="2203704"/>
+                      <a:ext cx="3255264" cy="2441448"/>
                     </a:xfrm>
                     <a:prstGeom prst="rect">
                       <a:avLst/>
@@ -14905,10 +14812,10 @@
           <w:noProof/>
         </w:rPr>
         <w:drawing>
-          <wp:inline distT="0" distB="0" distL="0" distR="0" wp14:anchorId="3508B3F1" wp14:editId="742396C0">
-            <wp:extent cx="2935224" cy="2203704"/>
-            <wp:effectExtent l="0" t="0" r="0" b="6350"/>
-            <wp:docPr id="15" name="Picture 15" descr="Chart, scatter chart&#10;&#10;Description automatically generated"/>
+          <wp:inline distT="0" distB="0" distL="0" distR="0" wp14:anchorId="1371C67E" wp14:editId="54C7CCE5">
+            <wp:extent cx="3255264" cy="2441448"/>
+            <wp:effectExtent l="0" t="0" r="0" b="0"/>
+            <wp:docPr id="58" name="Picture 58" descr="Chart, scatter chart&#10;&#10;Description automatically generated"/>
             <wp:cNvGraphicFramePr>
               <a:graphicFrameLocks xmlns:a="http://schemas.openxmlformats.org/drawingml/2006/main" noChangeAspect="1"/>
             </wp:cNvGraphicFramePr>
@@ -14916,11 +14823,11 @@
               <a:graphicData uri="http://schemas.openxmlformats.org/drawingml/2006/picture">
                 <pic:pic xmlns:pic="http://schemas.openxmlformats.org/drawingml/2006/picture">
                   <pic:nvPicPr>
-                    <pic:cNvPr id="15" name="Picture 15" descr="Chart, scatter chart&#10;&#10;Description automatically generated"/>
+                    <pic:cNvPr id="58" name="Picture 58" descr="Chart, scatter chart&#10;&#10;Description automatically generated"/>
                     <pic:cNvPicPr/>
                   </pic:nvPicPr>
                   <pic:blipFill>
-                    <a:blip r:embed="rId46" cstate="print">
+                    <a:blip r:embed="rId46">
                       <a:extLst>
                         <a:ext uri="{28A0092B-C50C-407E-A947-70E740481C1C}">
                           <a14:useLocalDpi xmlns:a14="http://schemas.microsoft.com/office/drawing/2010/main" val="0"/>
@@ -14934,7 +14841,7 @@
                   <pic:spPr>
                     <a:xfrm>
                       <a:off x="0" y="0"/>
-                      <a:ext cx="2935224" cy="2203704"/>
+                      <a:ext cx="3255264" cy="2441448"/>
                     </a:xfrm>
                     <a:prstGeom prst="rect">
                       <a:avLst/>
@@ -14951,10 +14858,10 @@
           <w:noProof/>
         </w:rPr>
         <w:drawing>
-          <wp:inline distT="0" distB="0" distL="0" distR="0" wp14:anchorId="31E5514A" wp14:editId="7B25CC82">
-            <wp:extent cx="2953512" cy="2212848"/>
-            <wp:effectExtent l="0" t="0" r="5715" b="0"/>
-            <wp:docPr id="16" name="Picture 16" descr="Table&#10;&#10;Description automatically generated"/>
+          <wp:inline distT="0" distB="0" distL="0" distR="0" wp14:anchorId="735BDDB1" wp14:editId="100C3E31">
+            <wp:extent cx="3255264" cy="2441448"/>
+            <wp:effectExtent l="0" t="0" r="0" b="0"/>
+            <wp:docPr id="59" name="Picture 59" descr="Table&#10;&#10;Description automatically generated"/>
             <wp:cNvGraphicFramePr>
               <a:graphicFrameLocks xmlns:a="http://schemas.openxmlformats.org/drawingml/2006/main" noChangeAspect="1"/>
             </wp:cNvGraphicFramePr>
@@ -14962,11 +14869,11 @@
               <a:graphicData uri="http://schemas.openxmlformats.org/drawingml/2006/picture">
                 <pic:pic xmlns:pic="http://schemas.openxmlformats.org/drawingml/2006/picture">
                   <pic:nvPicPr>
-                    <pic:cNvPr id="16" name="Picture 16" descr="Table&#10;&#10;Description automatically generated"/>
+                    <pic:cNvPr id="59" name="Picture 59" descr="Table&#10;&#10;Description automatically generated"/>
                     <pic:cNvPicPr/>
                   </pic:nvPicPr>
                   <pic:blipFill>
-                    <a:blip r:embed="rId47" cstate="print">
+                    <a:blip r:embed="rId47">
                       <a:extLst>
                         <a:ext uri="{28A0092B-C50C-407E-A947-70E740481C1C}">
                           <a14:useLocalDpi xmlns:a14="http://schemas.microsoft.com/office/drawing/2010/main" val="0"/>
@@ -14980,7 +14887,7 @@
                   <pic:spPr>
                     <a:xfrm>
                       <a:off x="0" y="0"/>
-                      <a:ext cx="2953512" cy="2212848"/>
+                      <a:ext cx="3255264" cy="2441448"/>
                     </a:xfrm>
                     <a:prstGeom prst="rect">
                       <a:avLst/>
@@ -15453,6 +15360,189 @@
           <w:sz w:val="20"/>
           <w:szCs w:val="20"/>
         </w:rPr>
+        <w:t>|  cost</w:t>
+      </w:r>
+      <w:proofErr w:type="gramEnd"/>
+      <w:r>
+        <w:rPr>
+          <w:sz w:val="20"/>
+          <w:szCs w:val="20"/>
+        </w:rPr>
+        <w:t>(self, X, Y)</w:t>
+      </w:r>
+    </w:p>
+    <w:p>
+      <w:pPr>
+        <w:rPr>
+          <w:sz w:val="20"/>
+          <w:szCs w:val="20"/>
+        </w:rPr>
+      </w:pPr>
+      <w:r>
+        <w:rPr>
+          <w:sz w:val="20"/>
+          <w:szCs w:val="20"/>
+        </w:rPr>
+        <w:t xml:space="preserve">     |      Mean squared error cost function.</w:t>
+      </w:r>
+    </w:p>
+    <w:p>
+      <w:pPr>
+        <w:rPr>
+          <w:sz w:val="20"/>
+          <w:szCs w:val="20"/>
+        </w:rPr>
+      </w:pPr>
+      <w:r>
+        <w:rPr>
+          <w:sz w:val="20"/>
+          <w:szCs w:val="20"/>
+        </w:rPr>
+        <w:t xml:space="preserve">     |      </w:t>
+      </w:r>
+    </w:p>
+    <w:p>
+      <w:pPr>
+        <w:rPr>
+          <w:sz w:val="20"/>
+          <w:szCs w:val="20"/>
+        </w:rPr>
+      </w:pPr>
+      <w:r>
+        <w:rPr>
+          <w:sz w:val="20"/>
+          <w:szCs w:val="20"/>
+        </w:rPr>
+        <w:t xml:space="preserve">     |      </w:t>
+      </w:r>
+      <w:proofErr w:type="spellStart"/>
+      <w:r>
+        <w:rPr>
+          <w:sz w:val="20"/>
+          <w:szCs w:val="20"/>
+        </w:rPr>
+        <w:t>Args</w:t>
+      </w:r>
+      <w:proofErr w:type="spellEnd"/>
+      <w:r>
+        <w:rPr>
+          <w:sz w:val="20"/>
+          <w:szCs w:val="20"/>
+        </w:rPr>
+        <w:t>:</w:t>
+      </w:r>
+    </w:p>
+    <w:p>
+      <w:pPr>
+        <w:rPr>
+          <w:sz w:val="20"/>
+          <w:szCs w:val="20"/>
+        </w:rPr>
+      </w:pPr>
+      <w:r>
+        <w:rPr>
+          <w:sz w:val="20"/>
+          <w:szCs w:val="20"/>
+        </w:rPr>
+        <w:t xml:space="preserve">     |          X: X test vector (independent variables)</w:t>
+      </w:r>
+    </w:p>
+    <w:p>
+      <w:pPr>
+        <w:rPr>
+          <w:sz w:val="20"/>
+          <w:szCs w:val="20"/>
+        </w:rPr>
+      </w:pPr>
+      <w:r>
+        <w:rPr>
+          <w:sz w:val="20"/>
+          <w:szCs w:val="20"/>
+        </w:rPr>
+        <w:t xml:space="preserve">     |          Y: Y training vector (dependent variables)</w:t>
+      </w:r>
+    </w:p>
+    <w:p>
+      <w:pPr>
+        <w:rPr>
+          <w:sz w:val="20"/>
+          <w:szCs w:val="20"/>
+        </w:rPr>
+      </w:pPr>
+      <w:r>
+        <w:rPr>
+          <w:sz w:val="20"/>
+          <w:szCs w:val="20"/>
+        </w:rPr>
+        <w:t xml:space="preserve">     |      </w:t>
+      </w:r>
+    </w:p>
+    <w:p>
+      <w:pPr>
+        <w:rPr>
+          <w:sz w:val="20"/>
+          <w:szCs w:val="20"/>
+        </w:rPr>
+      </w:pPr>
+      <w:r>
+        <w:rPr>
+          <w:sz w:val="20"/>
+          <w:szCs w:val="20"/>
+        </w:rPr>
+        <w:lastRenderedPageBreak/>
+        <w:t xml:space="preserve">     |      Returns:</w:t>
+      </w:r>
+    </w:p>
+    <w:p>
+      <w:pPr>
+        <w:rPr>
+          <w:sz w:val="20"/>
+          <w:szCs w:val="20"/>
+        </w:rPr>
+      </w:pPr>
+      <w:r>
+        <w:rPr>
+          <w:sz w:val="20"/>
+          <w:szCs w:val="20"/>
+        </w:rPr>
+        <w:t xml:space="preserve">     |          Mean squared error</w:t>
+      </w:r>
+    </w:p>
+    <w:p>
+      <w:pPr>
+        <w:rPr>
+          <w:sz w:val="20"/>
+          <w:szCs w:val="20"/>
+        </w:rPr>
+      </w:pPr>
+      <w:r>
+        <w:rPr>
+          <w:sz w:val="20"/>
+          <w:szCs w:val="20"/>
+        </w:rPr>
+        <w:t xml:space="preserve">     |  </w:t>
+      </w:r>
+    </w:p>
+    <w:p>
+      <w:pPr>
+        <w:rPr>
+          <w:sz w:val="20"/>
+          <w:szCs w:val="20"/>
+        </w:rPr>
+      </w:pPr>
+      <w:r>
+        <w:rPr>
+          <w:sz w:val="20"/>
+          <w:szCs w:val="20"/>
+        </w:rPr>
+        <w:t xml:space="preserve">     </w:t>
+      </w:r>
+      <w:proofErr w:type="gramStart"/>
+      <w:r>
+        <w:rPr>
+          <w:sz w:val="20"/>
+          <w:szCs w:val="20"/>
+        </w:rPr>
         <w:t>|  fit</w:t>
       </w:r>
       <w:proofErr w:type="gramEnd"/>
@@ -15476,37 +15566,7 @@
           <w:sz w:val="20"/>
           <w:szCs w:val="20"/>
         </w:rPr>
-        <w:t xml:space="preserve">     |      Fit training data. Since all linear regression problems are</w:t>
-      </w:r>
-    </w:p>
-    <w:p>
-      <w:pPr>
-        <w:rPr>
-          <w:sz w:val="20"/>
-          <w:szCs w:val="20"/>
-        </w:rPr>
-      </w:pPr>
-      <w:r>
-        <w:rPr>
-          <w:sz w:val="20"/>
-          <w:szCs w:val="20"/>
-        </w:rPr>
-        <w:t xml:space="preserve">     |      convex regardless of the input data, we can use gradient descent</w:t>
-      </w:r>
-    </w:p>
-    <w:p>
-      <w:pPr>
-        <w:rPr>
-          <w:sz w:val="20"/>
-          <w:szCs w:val="20"/>
-        </w:rPr>
-      </w:pPr>
-      <w:r>
-        <w:rPr>
-          <w:sz w:val="20"/>
-          <w:szCs w:val="20"/>
-        </w:rPr>
-        <w:t xml:space="preserve">     |      without worrying about getting stuck in a local minimum.</w:t>
+        <w:t xml:space="preserve">     |      Fit training data using stochastic gradient descent.</w:t>
       </w:r>
     </w:p>
     <w:p>
@@ -15644,7 +15704,6 @@
           <w:sz w:val="20"/>
           <w:szCs w:val="20"/>
         </w:rPr>
-        <w:lastRenderedPageBreak/>
         <w:t xml:space="preserve">     </w:t>
       </w:r>
       <w:proofErr w:type="gramStart"/>
@@ -26288,14 +26347,27 @@
       <w:r>
         <w:t xml:space="preserve">Figure </w:t>
       </w:r>
-      <w:fldSimple w:instr=" SEQ Figure \* ARABIC ">
-        <w:r>
-          <w:rPr>
-            <w:noProof/>
-          </w:rPr>
-          <w:t>1</w:t>
-        </w:r>
-      </w:fldSimple>
+      <w:r>
+        <w:fldChar w:fldCharType="begin"/>
+      </w:r>
+      <w:r>
+        <w:instrText xml:space="preserve"> SEQ Figure \* ARABIC </w:instrText>
+      </w:r>
+      <w:r>
+        <w:fldChar w:fldCharType="separate"/>
+      </w:r>
+      <w:r>
+        <w:rPr>
+          <w:noProof/>
+        </w:rPr>
+        <w:t>1</w:t>
+      </w:r>
+      <w:r>
+        <w:rPr>
+          <w:noProof/>
+        </w:rPr>
+        <w:fldChar w:fldCharType="end"/>
+      </w:r>
       <w:r>
         <w:t xml:space="preserve">:  </w:t>
       </w:r>
@@ -27145,14 +27217,27 @@
       <w:r>
         <w:t xml:space="preserve">Figure </w:t>
       </w:r>
-      <w:fldSimple w:instr=" SEQ Figure \* ARABIC ">
-        <w:r>
-          <w:rPr>
-            <w:noProof/>
-          </w:rPr>
-          <w:t>2</w:t>
-        </w:r>
-      </w:fldSimple>
+      <w:r>
+        <w:fldChar w:fldCharType="begin"/>
+      </w:r>
+      <w:r>
+        <w:instrText xml:space="preserve"> SEQ Figure \* ARABIC </w:instrText>
+      </w:r>
+      <w:r>
+        <w:fldChar w:fldCharType="separate"/>
+      </w:r>
+      <w:r>
+        <w:rPr>
+          <w:noProof/>
+        </w:rPr>
+        <w:t>2</w:t>
+      </w:r>
+      <w:r>
+        <w:rPr>
+          <w:noProof/>
+        </w:rPr>
+        <w:fldChar w:fldCharType="end"/>
+      </w:r>
       <w:r>
         <w:t>:  Sample Regression Line</w:t>
       </w:r>
@@ -27927,14 +28012,27 @@
       <w:r>
         <w:t xml:space="preserve">Figure </w:t>
       </w:r>
-      <w:fldSimple w:instr=" SEQ Figure \* ARABIC ">
-        <w:r>
-          <w:rPr>
-            <w:noProof/>
-          </w:rPr>
-          <w:t>3</w:t>
-        </w:r>
-      </w:fldSimple>
+      <w:r>
+        <w:fldChar w:fldCharType="begin"/>
+      </w:r>
+      <w:r>
+        <w:instrText xml:space="preserve"> SEQ Figure \* ARABIC </w:instrText>
+      </w:r>
+      <w:r>
+        <w:fldChar w:fldCharType="separate"/>
+      </w:r>
+      <w:r>
+        <w:rPr>
+          <w:noProof/>
+        </w:rPr>
+        <w:t>3</w:t>
+      </w:r>
+      <w:r>
+        <w:rPr>
+          <w:noProof/>
+        </w:rPr>
+        <w:fldChar w:fldCharType="end"/>
+      </w:r>
       <w:r>
         <w:t>:  Sample scatter plot using data from the Fish Market dataset.</w:t>
       </w:r>
@@ -28000,13 +28098,8 @@
       <w:r>
         <w:t xml:space="preserve">Paste </w:t>
       </w:r>
-      <w:proofErr w:type="spellStart"/>
-      <w:r>
-        <w:t>pydoc</w:t>
-      </w:r>
-      <w:proofErr w:type="spellEnd"/>
-      <w:r>
-        <w:t xml:space="preserve"> output</w:t>
+      <w:r>
+        <w:t>pydoc output</w:t>
       </w:r>
     </w:p>
   </w:comment>
@@ -28107,6 +28200,11 @@
         <w:docPartUnique/>
       </w:docPartObj>
     </w:sdtPr>
+    <w:sdtEndPr>
+      <w:rPr>
+        <w:rStyle w:val="PageNumber"/>
+      </w:rPr>
+    </w:sdtEndPr>
     <w:sdtContent>
       <w:p>
         <w:pPr>
@@ -28159,6 +28257,11 @@
         <w:docPartUnique/>
       </w:docPartObj>
     </w:sdtPr>
+    <w:sdtEndPr>
+      <w:rPr>
+        <w:rStyle w:val="PageNumber"/>
+      </w:rPr>
+    </w:sdtEndPr>
     <w:sdtContent>
       <w:p>
         <w:pPr>

</xml_diff>